<commit_message>
Fixed document and general QA issues
</commit_message>
<xml_diff>
--- a/docs/Test_Specification/Test_Specification.docx
+++ b/docs/Test_Specification/Test_Specification.docx
@@ -51,7 +51,7 @@
             <w:pStyle w:val="Subtitle"/>
           </w:pPr>
           <w:r>
-            <w:t>Word Template</w:t>
+            <w:t>Test Specification</w:t>
           </w:r>
         </w:p>
       </w:sdtContent>
@@ -153,7 +153,10 @@
               <w:sdtEndPr/>
               <w:sdtContent>
                 <w:r>
-                  <w:t>SE.QA.06</w:t>
+                  <w:t>SE</w:t>
+                </w:r>
+                <w:r>
+                  <w:t>.GP02.TESTSPEC</w:t>
                 </w:r>
               </w:sdtContent>
             </w:sdt>
@@ -226,7 +229,7 @@
                   <w:t>1.</w:t>
                 </w:r>
                 <w:r>
-                  <w:t>0</w:t>
+                  <w:t>1</w:t>
                 </w:r>
               </w:sdtContent>
             </w:sdt>
@@ -376,7 +379,10 @@
                               <w:t xml:space="preserve">ht © Aberystwyth University </w:t>
                             </w:r>
                             <w:r>
-                              <w:t>2021</w:t>
+                              <w:t>202</w:t>
+                            </w:r>
+                            <w:r>
+                              <w:t>2</w:t>
                             </w:r>
                           </w:p>
                         </w:txbxContent>
@@ -438,7 +444,10 @@
                         <w:t xml:space="preserve">ht © Aberystwyth University </w:t>
                       </w:r>
                       <w:r>
-                        <w:t>2021</w:t>
+                        <w:t>202</w:t>
+                      </w:r>
+                      <w:r>
+                        <w:t>2</w:t>
                       </w:r>
                     </w:p>
                   </w:txbxContent>
@@ -1411,15 +1420,7 @@
         <w:pStyle w:val="BodyText"/>
       </w:pPr>
       <w:r>
-        <w:t xml:space="preserve">The purpose of this document is to test </w:t>
-      </w:r>
-      <w:proofErr w:type="gramStart"/>
-      <w:r>
-        <w:t>all of</w:t>
-      </w:r>
-      <w:proofErr w:type="gramEnd"/>
-      <w:r>
-        <w:t xml:space="preserve"> the project functionalities in order to find and prevent errors.</w:t>
+        <w:t>The purpose of this document is to test all of the project functionalities in order to find and prevent errors.</w:t>
       </w:r>
     </w:p>
     <w:p>
@@ -1437,15 +1438,60 @@
         <w:pStyle w:val="BodyText"/>
       </w:pPr>
       <w:r>
-        <w:t xml:space="preserve">This document describes all of the essential test for the project functional </w:t>
-      </w:r>
-      <w:proofErr w:type="gramStart"/>
-      <w:r>
-        <w:t>requirements,  external</w:t>
-      </w:r>
-      <w:proofErr w:type="gramEnd"/>
-      <w:r>
-        <w:t xml:space="preserve"> interface requirements, performance requirements and security requirements.  </w:t>
+        <w:t>This document describes all of the essential test for the project functional requirements,  external interface requirements, performance requirements and security requirements.</w:t>
+      </w:r>
+      <w:r>
+        <w:t xml:space="preserve"> These requirements are based off the </w:t>
+      </w:r>
+      <w:proofErr w:type="spellStart"/>
+      <w:r>
+        <w:rPr>
+          <w:b/>
+          <w:bCs/>
+        </w:rPr>
+        <w:t>WebQuiz</w:t>
+      </w:r>
+      <w:proofErr w:type="spellEnd"/>
+      <w:r>
+        <w:rPr>
+          <w:b/>
+          <w:bCs/>
+        </w:rPr>
+        <w:t xml:space="preserve"> Requirements Specification [</w:t>
+      </w:r>
+      <w:r>
+        <w:rPr>
+          <w:b/>
+          <w:bCs/>
+        </w:rPr>
+        <w:t>1</w:t>
+      </w:r>
+      <w:r>
+        <w:rPr>
+          <w:b/>
+          <w:bCs/>
+        </w:rPr>
+        <w:t>].</w:t>
+      </w:r>
+      <w:r>
+        <w:rPr>
+          <w:b/>
+          <w:bCs/>
+        </w:rPr>
+        <w:t xml:space="preserve"> </w:t>
+      </w:r>
+      <w:r>
+        <w:t xml:space="preserve">These tests were also created with the </w:t>
+      </w:r>
+      <w:r>
+        <w:rPr>
+          <w:b/>
+          <w:bCs/>
+        </w:rPr>
+        <w:t>UI Specification Document [2]</w:t>
+      </w:r>
+      <w:r>
+        <w:t xml:space="preserve"> in mind.</w:t>
       </w:r>
     </w:p>
     <w:p>
@@ -1463,15 +1509,7 @@
         <w:pStyle w:val="BodyText"/>
       </w:pPr>
       <w:r>
-        <w:t xml:space="preserve">Objectives of this </w:t>
-      </w:r>
-      <w:proofErr w:type="gramStart"/>
-      <w:r>
-        <w:t>particular document</w:t>
-      </w:r>
-      <w:proofErr w:type="gramEnd"/>
-      <w:r>
-        <w:t xml:space="preserve"> are:</w:t>
+        <w:t>Objectives of this particular document are:</w:t>
       </w:r>
     </w:p>
     <w:p>
@@ -1483,15 +1521,7 @@
         </w:numPr>
       </w:pPr>
       <w:r>
-        <w:t xml:space="preserve">List </w:t>
-      </w:r>
-      <w:proofErr w:type="gramStart"/>
-      <w:r>
-        <w:t>all of</w:t>
-      </w:r>
-      <w:proofErr w:type="gramEnd"/>
-      <w:r>
-        <w:t xml:space="preserve"> the essential tests</w:t>
+        <w:t>List all of the essential tests</w:t>
       </w:r>
     </w:p>
     <w:p>
@@ -1852,13 +1882,8 @@
           </w:tcPr>
           <w:p>
             <w:r>
-              <w:t xml:space="preserve">Hit ‘Create new quiz’, enter </w:t>
-            </w:r>
-            <w:proofErr w:type="gramStart"/>
-            <w:r>
-              <w:t>‘ ‘</w:t>
-            </w:r>
-            <w:proofErr w:type="gramEnd"/>
+              <w:t>Hit ‘Create new quiz’, enter ‘ ‘</w:t>
+            </w:r>
           </w:p>
         </w:tc>
         <w:tc>
@@ -2173,15 +2198,7 @@
           </w:tcPr>
           <w:p>
             <w:r>
-              <w:t xml:space="preserve">Hit ‘Create new question’, enter ‘’, </w:t>
-            </w:r>
-            <w:proofErr w:type="gramStart"/>
-            <w:r>
-              <w:t>‘ ’</w:t>
-            </w:r>
-            <w:proofErr w:type="gramEnd"/>
-            <w:r>
-              <w:t>, ‘indication_1, indication_2’, ‘mark for answer correct answers’</w:t>
+              <w:t>Hit ‘Create new question’, enter ‘’, ‘ ’, ‘indication_1, indication_2’, ‘mark for answer correct answers’</w:t>
             </w:r>
           </w:p>
         </w:tc>
@@ -2359,13 +2376,8 @@
           </w:tcPr>
           <w:p>
             <w:r>
-              <w:t xml:space="preserve">Hit ‘Create new question’, enter ‘question text’, ‘question answer 1’, ‘question answer 2’, ‘question answer 3’, ‘indication_1, indication_2’, </w:t>
-            </w:r>
-            <w:proofErr w:type="gramStart"/>
-            <w:r>
-              <w:t>‘ ’</w:t>
-            </w:r>
-            <w:proofErr w:type="gramEnd"/>
+              <w:t>Hit ‘Create new question’, enter ‘question text’, ‘question answer 1’, ‘question answer 2’, ‘question answer 3’, ‘indication_1, indication_2’, ‘ ’</w:t>
+            </w:r>
           </w:p>
         </w:tc>
         <w:tc>
@@ -2531,13 +2543,8 @@
           </w:tcPr>
           <w:p>
             <w:r>
-              <w:t>Enter question text ‘{code</w:t>
-            </w:r>
-            <w:proofErr w:type="gramStart"/>
-            <w:r>
-              <w:t>}‘</w:t>
-            </w:r>
-            <w:proofErr w:type="gramEnd"/>
+              <w:t>Enter question text ‘{code}‘</w:t>
+            </w:r>
           </w:p>
           <w:p/>
         </w:tc>
@@ -2681,13 +2688,8 @@
           </w:tcPr>
           <w:p>
             <w:r>
-              <w:t>Enter question text ‘{code</w:t>
-            </w:r>
-            <w:proofErr w:type="gramStart"/>
-            <w:r>
-              <w:t>}‘</w:t>
-            </w:r>
-            <w:proofErr w:type="gramEnd"/>
+              <w:t>Enter question text ‘{code}‘</w:t>
+            </w:r>
           </w:p>
           <w:p/>
         </w:tc>
@@ -3598,13 +3600,8 @@
           </w:tcPr>
           <w:p>
             <w:r>
-              <w:t>Enter question text ‘{code</w:t>
-            </w:r>
-            <w:proofErr w:type="gramStart"/>
-            <w:r>
-              <w:t>}‘</w:t>
-            </w:r>
-            <w:proofErr w:type="gramEnd"/>
+              <w:t>Enter question text ‘{code}‘</w:t>
+            </w:r>
           </w:p>
           <w:p/>
         </w:tc>
@@ -4277,15 +4274,7 @@
           </w:tcPr>
           <w:p>
             <w:r>
-              <w:t xml:space="preserve">Input </w:t>
-            </w:r>
-            <w:proofErr w:type="gramStart"/>
-            <w:r>
-              <w:t>has to</w:t>
-            </w:r>
-            <w:proofErr w:type="gramEnd"/>
-            <w:r>
-              <w:t xml:space="preserve"> be in range from 5 to 120</w:t>
+              <w:t>Input has to be in range from 5 to 120</w:t>
             </w:r>
           </w:p>
         </w:tc>
@@ -4371,15 +4360,7 @@
           </w:tcPr>
           <w:p>
             <w:r>
-              <w:t xml:space="preserve">Input </w:t>
-            </w:r>
-            <w:proofErr w:type="gramStart"/>
-            <w:r>
-              <w:t>has to</w:t>
-            </w:r>
-            <w:proofErr w:type="gramEnd"/>
-            <w:r>
-              <w:t xml:space="preserve"> be in range from 5 to 120</w:t>
+              <w:t>Input has to be in range from 5 to 120</w:t>
             </w:r>
           </w:p>
         </w:tc>
@@ -4465,15 +4446,7 @@
           </w:tcPr>
           <w:p>
             <w:r>
-              <w:t xml:space="preserve">Input </w:t>
-            </w:r>
-            <w:proofErr w:type="gramStart"/>
-            <w:r>
-              <w:t>has to</w:t>
-            </w:r>
-            <w:proofErr w:type="gramEnd"/>
-            <w:r>
-              <w:t xml:space="preserve"> be in range from 5 to 120</w:t>
+              <w:t>Input has to be in range from 5 to 120</w:t>
             </w:r>
           </w:p>
         </w:tc>
@@ -4559,15 +4532,7 @@
           </w:tcPr>
           <w:p>
             <w:r>
-              <w:t xml:space="preserve">Input </w:t>
-            </w:r>
-            <w:proofErr w:type="gramStart"/>
-            <w:r>
-              <w:t>has to</w:t>
-            </w:r>
-            <w:proofErr w:type="gramEnd"/>
-            <w:r>
-              <w:t xml:space="preserve"> be in range from 5 to 120</w:t>
+              <w:t>Input has to be in range from 5 to 120</w:t>
             </w:r>
           </w:p>
         </w:tc>
@@ -4653,15 +4618,7 @@
           </w:tcPr>
           <w:p>
             <w:r>
-              <w:t xml:space="preserve">Input </w:t>
-            </w:r>
-            <w:proofErr w:type="gramStart"/>
-            <w:r>
-              <w:t>has to</w:t>
-            </w:r>
-            <w:proofErr w:type="gramEnd"/>
-            <w:r>
-              <w:t xml:space="preserve"> be in range from 5 to 120</w:t>
+              <w:t>Input has to be in range from 5 to 120</w:t>
             </w:r>
           </w:p>
         </w:tc>
@@ -4747,15 +4704,7 @@
           </w:tcPr>
           <w:p>
             <w:r>
-              <w:t xml:space="preserve">Input </w:t>
-            </w:r>
-            <w:proofErr w:type="gramStart"/>
-            <w:r>
-              <w:t>has to</w:t>
-            </w:r>
-            <w:proofErr w:type="gramEnd"/>
-            <w:r>
-              <w:t xml:space="preserve"> be in range from 5 to 120</w:t>
+              <w:t>Input has to be in range from 5 to 120</w:t>
             </w:r>
           </w:p>
         </w:tc>
@@ -6254,23 +6203,7 @@
                 <w:i/>
                 <w:iCs/>
               </w:rPr>
-              <w:t xml:space="preserve">Check if the Quiz Master </w:t>
-            </w:r>
-            <w:proofErr w:type="gramStart"/>
-            <w:r>
-              <w:rPr>
-                <w:i/>
-                <w:iCs/>
-              </w:rPr>
-              <w:t>is able to</w:t>
-            </w:r>
-            <w:proofErr w:type="gramEnd"/>
-            <w:r>
-              <w:rPr>
-                <w:i/>
-                <w:iCs/>
-              </w:rPr>
-              <w:t xml:space="preserve"> view a Shared Screen </w:t>
+              <w:t xml:space="preserve">Check if the Quiz Master is able to view a Shared Screen </w:t>
             </w:r>
           </w:p>
           <w:p>
@@ -6308,15 +6241,7 @@
           </w:tcPr>
           <w:p>
             <w:r>
-              <w:t xml:space="preserve">Quiz participants </w:t>
-            </w:r>
-            <w:proofErr w:type="gramStart"/>
-            <w:r>
-              <w:t>are able to</w:t>
-            </w:r>
-            <w:proofErr w:type="gramEnd"/>
-            <w:r>
-              <w:t xml:space="preserve"> </w:t>
+              <w:t xml:space="preserve">Quiz participants are able to </w:t>
             </w:r>
             <w:r>
               <w:lastRenderedPageBreak/>
@@ -6595,23 +6520,7 @@
                 <w:i/>
                 <w:iCs/>
               </w:rPr>
-              <w:t xml:space="preserve">Check if Quiz Master </w:t>
-            </w:r>
-            <w:proofErr w:type="gramStart"/>
-            <w:r>
-              <w:rPr>
-                <w:i/>
-                <w:iCs/>
-              </w:rPr>
-              <w:t>is able to</w:t>
-            </w:r>
-            <w:proofErr w:type="gramEnd"/>
-            <w:r>
-              <w:rPr>
-                <w:i/>
-                <w:iCs/>
-              </w:rPr>
-              <w:t xml:space="preserve"> switch on quiz timing</w:t>
+              <w:t>Check if Quiz Master is able to switch on quiz timing</w:t>
             </w:r>
           </w:p>
           <w:p>
@@ -6697,23 +6606,7 @@
                 <w:i/>
                 <w:iCs/>
               </w:rPr>
-              <w:t xml:space="preserve">Check if Quiz Master </w:t>
-            </w:r>
-            <w:proofErr w:type="gramStart"/>
-            <w:r>
-              <w:rPr>
-                <w:i/>
-                <w:iCs/>
-              </w:rPr>
-              <w:t>is able to</w:t>
-            </w:r>
-            <w:proofErr w:type="gramEnd"/>
-            <w:r>
-              <w:rPr>
-                <w:i/>
-                <w:iCs/>
-              </w:rPr>
-              <w:t xml:space="preserve"> switch on quiz timing</w:t>
+              <w:t>Check if Quiz Master is able to switch on quiz timing</w:t>
             </w:r>
           </w:p>
           <w:p>
@@ -6799,23 +6692,7 @@
                 <w:i/>
                 <w:iCs/>
               </w:rPr>
-              <w:t xml:space="preserve">Check if Quiz Master </w:t>
-            </w:r>
-            <w:proofErr w:type="gramStart"/>
-            <w:r>
-              <w:rPr>
-                <w:i/>
-                <w:iCs/>
-              </w:rPr>
-              <w:t>is able to</w:t>
-            </w:r>
-            <w:proofErr w:type="gramEnd"/>
-            <w:r>
-              <w:rPr>
-                <w:i/>
-                <w:iCs/>
-              </w:rPr>
-              <w:t xml:space="preserve"> switch on quiz timing</w:t>
+              <w:t>Check if Quiz Master is able to switch on quiz timing</w:t>
             </w:r>
           </w:p>
           <w:p>
@@ -6849,15 +6726,7 @@
           </w:tcPr>
           <w:p>
             <w:r>
-              <w:t xml:space="preserve">Time </w:t>
-            </w:r>
-            <w:proofErr w:type="gramStart"/>
-            <w:r>
-              <w:t>has to</w:t>
-            </w:r>
-            <w:proofErr w:type="gramEnd"/>
-            <w:r>
-              <w:t xml:space="preserve"> be in range from 5 to 120</w:t>
+              <w:t>Time has to be in range from 5 to 120</w:t>
             </w:r>
           </w:p>
         </w:tc>
@@ -6951,15 +6820,7 @@
           </w:tcPr>
           <w:p>
             <w:r>
-              <w:t xml:space="preserve">Next </w:t>
-            </w:r>
-            <w:proofErr w:type="gramStart"/>
-            <w:r>
-              <w:t>question  has</w:t>
-            </w:r>
-            <w:proofErr w:type="gramEnd"/>
-            <w:r>
-              <w:t xml:space="preserve"> been displayed</w:t>
+              <w:t>Next question  has been displayed</w:t>
             </w:r>
           </w:p>
         </w:tc>
@@ -7037,15 +6898,7 @@
           </w:tcPr>
           <w:p>
             <w:r>
-              <w:t xml:space="preserve">Next </w:t>
-            </w:r>
-            <w:proofErr w:type="gramStart"/>
-            <w:r>
-              <w:t>question  has</w:t>
-            </w:r>
-            <w:proofErr w:type="gramEnd"/>
-            <w:r>
-              <w:t xml:space="preserve"> been displayed</w:t>
+              <w:t>Next question  has been displayed</w:t>
             </w:r>
           </w:p>
         </w:tc>
@@ -7559,15 +7412,7 @@
           </w:tcPr>
           <w:p>
             <w:r>
-              <w:t xml:space="preserve">Result </w:t>
-            </w:r>
-            <w:proofErr w:type="gramStart"/>
-            <w:r>
-              <w:t>are</w:t>
-            </w:r>
-            <w:proofErr w:type="gramEnd"/>
-            <w:r>
-              <w:t xml:space="preserve"> displayed on each of Quiz Participant’s screen </w:t>
+              <w:t xml:space="preserve">Result are displayed on each of Quiz Participant’s screen </w:t>
             </w:r>
           </w:p>
         </w:tc>
@@ -7577,15 +7422,7 @@
           </w:tcPr>
           <w:p>
             <w:r>
-              <w:t xml:space="preserve">Each Quiz Participant </w:t>
-            </w:r>
-            <w:proofErr w:type="gramStart"/>
-            <w:r>
-              <w:t>is able to</w:t>
-            </w:r>
-            <w:proofErr w:type="gramEnd"/>
-            <w:r>
-              <w:t xml:space="preserve"> see the results on their own device</w:t>
+              <w:t>Each Quiz Participant is able to see the results on their own device</w:t>
             </w:r>
           </w:p>
         </w:tc>
@@ -7627,23 +7464,7 @@
                 <w:i/>
                 <w:iCs/>
               </w:rPr>
-              <w:t xml:space="preserve">Check if the result </w:t>
-            </w:r>
-            <w:proofErr w:type="gramStart"/>
-            <w:r>
-              <w:rPr>
-                <w:i/>
-                <w:iCs/>
-              </w:rPr>
-              <w:t>are</w:t>
-            </w:r>
-            <w:proofErr w:type="gramEnd"/>
-            <w:r>
-              <w:rPr>
-                <w:i/>
-                <w:iCs/>
-              </w:rPr>
-              <w:t xml:space="preserve"> calculated correctly and the M value is the total possible for the questions presented</w:t>
+              <w:t>Check if the result are calculated correctly and the M value is the total possible for the questions presented</w:t>
             </w:r>
           </w:p>
           <w:p>
@@ -7678,15 +7499,7 @@
           </w:tcPr>
           <w:p>
             <w:r>
-              <w:t xml:space="preserve">Result </w:t>
-            </w:r>
-            <w:proofErr w:type="gramStart"/>
-            <w:r>
-              <w:t>are</w:t>
-            </w:r>
-            <w:proofErr w:type="gramEnd"/>
-            <w:r>
-              <w:t xml:space="preserve"> displayed on each of Quiz Participant’s screen</w:t>
+              <w:t>Result are displayed on each of Quiz Participant’s screen</w:t>
             </w:r>
           </w:p>
         </w:tc>
@@ -7696,15 +7509,7 @@
           </w:tcPr>
           <w:p>
             <w:r>
-              <w:t xml:space="preserve">Results are displayed, calculated properly and showing x out of 1 correct </w:t>
-            </w:r>
-            <w:proofErr w:type="gramStart"/>
-            <w:r>
-              <w:t>answers</w:t>
-            </w:r>
-            <w:proofErr w:type="gramEnd"/>
-            <w:r>
-              <w:t>. 1 is M value</w:t>
+              <w:t>Results are displayed, calculated properly and showing x out of 1 correct answers. 1 is M value</w:t>
             </w:r>
           </w:p>
         </w:tc>
@@ -7746,23 +7551,7 @@
                 <w:i/>
                 <w:iCs/>
               </w:rPr>
-              <w:t xml:space="preserve">Check if the result </w:t>
-            </w:r>
-            <w:proofErr w:type="gramStart"/>
-            <w:r>
-              <w:rPr>
-                <w:i/>
-                <w:iCs/>
-              </w:rPr>
-              <w:t>are</w:t>
-            </w:r>
-            <w:proofErr w:type="gramEnd"/>
-            <w:r>
-              <w:rPr>
-                <w:i/>
-                <w:iCs/>
-              </w:rPr>
-              <w:t xml:space="preserve"> calculated correctly and the M value is the total possible for the questions presented</w:t>
+              <w:t>Check if the result are calculated correctly and the M value is the total possible for the questions presented</w:t>
             </w:r>
           </w:p>
           <w:p>
@@ -7796,15 +7585,7 @@
           </w:tcPr>
           <w:p>
             <w:r>
-              <w:t xml:space="preserve">Result </w:t>
-            </w:r>
-            <w:proofErr w:type="gramStart"/>
-            <w:r>
-              <w:t>are</w:t>
-            </w:r>
-            <w:proofErr w:type="gramEnd"/>
-            <w:r>
-              <w:t xml:space="preserve"> displayed on each of Quiz Participant’s screen</w:t>
+              <w:t>Result are displayed on each of Quiz Participant’s screen</w:t>
             </w:r>
           </w:p>
         </w:tc>
@@ -7814,15 +7595,7 @@
           </w:tcPr>
           <w:p>
             <w:r>
-              <w:t xml:space="preserve">Results are displayed, calculated </w:t>
-            </w:r>
-            <w:proofErr w:type="gramStart"/>
-            <w:r>
-              <w:t>properly</w:t>
-            </w:r>
-            <w:proofErr w:type="gramEnd"/>
-            <w:r>
-              <w:t xml:space="preserve"> and showing x out of 2 correct answers. 2 is M value</w:t>
+              <w:t>Results are displayed, calculated properly and showing x out of 2 correct answers. 2 is M value</w:t>
             </w:r>
           </w:p>
         </w:tc>
@@ -7864,23 +7637,7 @@
                 <w:i/>
                 <w:iCs/>
               </w:rPr>
-              <w:t xml:space="preserve">Check if the result </w:t>
-            </w:r>
-            <w:proofErr w:type="gramStart"/>
-            <w:r>
-              <w:rPr>
-                <w:i/>
-                <w:iCs/>
-              </w:rPr>
-              <w:t>are</w:t>
-            </w:r>
-            <w:proofErr w:type="gramEnd"/>
-            <w:r>
-              <w:rPr>
-                <w:i/>
-                <w:iCs/>
-              </w:rPr>
-              <w:t xml:space="preserve"> calculated correctly and the M value is the total possible for the questions presented</w:t>
+              <w:t>Check if the result are calculated correctly and the M value is the total possible for the questions presented</w:t>
             </w:r>
           </w:p>
           <w:p>
@@ -7914,15 +7671,7 @@
           </w:tcPr>
           <w:p>
             <w:r>
-              <w:t xml:space="preserve">Result </w:t>
-            </w:r>
-            <w:proofErr w:type="gramStart"/>
-            <w:r>
-              <w:t>are</w:t>
-            </w:r>
-            <w:proofErr w:type="gramEnd"/>
-            <w:r>
-              <w:t xml:space="preserve"> displayed on each of Quiz Participant’s screen</w:t>
+              <w:t>Result are displayed on each of Quiz Participant’s screen</w:t>
             </w:r>
           </w:p>
         </w:tc>
@@ -7932,15 +7681,7 @@
           </w:tcPr>
           <w:p>
             <w:r>
-              <w:t xml:space="preserve">Results are displayed, calculated </w:t>
-            </w:r>
-            <w:proofErr w:type="gramStart"/>
-            <w:r>
-              <w:t>properly</w:t>
-            </w:r>
-            <w:proofErr w:type="gramEnd"/>
-            <w:r>
-              <w:t xml:space="preserve"> and showing x out of 5 correct answers. 5 is M value</w:t>
+              <w:t>Results are displayed, calculated properly and showing x out of 5 correct answers. 5 is M value</w:t>
             </w:r>
           </w:p>
         </w:tc>
@@ -8225,23 +7966,7 @@
                 <w:i/>
                 <w:iCs/>
               </w:rPr>
-              <w:t xml:space="preserve">Check if the quiz Participant </w:t>
-            </w:r>
-            <w:proofErr w:type="gramStart"/>
-            <w:r>
-              <w:rPr>
-                <w:i/>
-                <w:iCs/>
-              </w:rPr>
-              <w:t>is able to</w:t>
-            </w:r>
-            <w:proofErr w:type="gramEnd"/>
-            <w:r>
-              <w:rPr>
-                <w:i/>
-                <w:iCs/>
-              </w:rPr>
-              <w:t xml:space="preserve"> split the question-and-answer parts of the screen</w:t>
+              <w:t>Check if the quiz Participant is able to split the question-and-answer parts of the screen</w:t>
             </w:r>
           </w:p>
           <w:p>
@@ -8321,23 +8046,7 @@
                 <w:i/>
                 <w:iCs/>
               </w:rPr>
-              <w:t xml:space="preserve">Check if the quiz Maintainer </w:t>
-            </w:r>
-            <w:proofErr w:type="gramStart"/>
-            <w:r>
-              <w:rPr>
-                <w:i/>
-                <w:iCs/>
-              </w:rPr>
-              <w:t>is able to</w:t>
-            </w:r>
-            <w:proofErr w:type="gramEnd"/>
-            <w:r>
-              <w:rPr>
-                <w:i/>
-                <w:iCs/>
-              </w:rPr>
-              <w:t xml:space="preserve"> download a quiz to a text file </w:t>
+              <w:t xml:space="preserve">Check if the quiz Maintainer is able to download a quiz to a text file </w:t>
             </w:r>
           </w:p>
           <w:p>
@@ -8422,23 +8131,7 @@
                 <w:i/>
                 <w:iCs/>
               </w:rPr>
-              <w:t xml:space="preserve">Check if the quiz Maintainer </w:t>
-            </w:r>
-            <w:proofErr w:type="gramStart"/>
-            <w:r>
-              <w:rPr>
-                <w:i/>
-                <w:iCs/>
-              </w:rPr>
-              <w:t>is able to</w:t>
-            </w:r>
-            <w:proofErr w:type="gramEnd"/>
-            <w:r>
-              <w:rPr>
-                <w:i/>
-                <w:iCs/>
-              </w:rPr>
-              <w:t xml:space="preserve"> download a quiz to a text file </w:t>
+              <w:t xml:space="preserve">Check if the quiz Maintainer is able to download a quiz to a text file </w:t>
             </w:r>
           </w:p>
           <w:p>
@@ -8526,23 +8219,7 @@
                 <w:i/>
                 <w:iCs/>
               </w:rPr>
-              <w:t xml:space="preserve">Check if the quiz Maintainer </w:t>
-            </w:r>
-            <w:proofErr w:type="gramStart"/>
-            <w:r>
-              <w:rPr>
-                <w:i/>
-                <w:iCs/>
-              </w:rPr>
-              <w:t>is able to</w:t>
-            </w:r>
-            <w:proofErr w:type="gramEnd"/>
-            <w:r>
-              <w:rPr>
-                <w:i/>
-                <w:iCs/>
-              </w:rPr>
-              <w:t xml:space="preserve"> download a quiz to a text file </w:t>
+              <w:t xml:space="preserve">Check if the quiz Maintainer is able to download a quiz to a text file </w:t>
             </w:r>
           </w:p>
           <w:p>
@@ -9069,15 +8746,7 @@
           </w:tcPr>
           <w:p>
             <w:r>
-              <w:t xml:space="preserve">Website is responsive – displayed well on PC, laptop, </w:t>
-            </w:r>
-            <w:proofErr w:type="gramStart"/>
-            <w:r>
-              <w:t>tablet</w:t>
-            </w:r>
-            <w:proofErr w:type="gramEnd"/>
-            <w:r>
-              <w:t xml:space="preserve"> and smartphone</w:t>
+              <w:t>Website is responsive – displayed well on PC, laptop, tablet and smartphone</w:t>
             </w:r>
           </w:p>
           <w:p/>
@@ -9108,15 +8777,7 @@
           </w:tcPr>
           <w:p>
             <w:r>
-              <w:t xml:space="preserve">Page is displayed as planned, everything is </w:t>
-            </w:r>
-            <w:proofErr w:type="gramStart"/>
-            <w:r>
-              <w:t>visible</w:t>
-            </w:r>
-            <w:proofErr w:type="gramEnd"/>
-            <w:r>
-              <w:t xml:space="preserve"> and structure is correct</w:t>
+              <w:t>Page is displayed as planned, everything is visible and structure is correct</w:t>
             </w:r>
           </w:p>
         </w:tc>
@@ -9148,15 +8809,7 @@
           </w:tcPr>
           <w:p>
             <w:r>
-              <w:t xml:space="preserve">Website is responsive – displayed well on PC, laptop, </w:t>
-            </w:r>
-            <w:proofErr w:type="gramStart"/>
-            <w:r>
-              <w:t>tablet</w:t>
-            </w:r>
-            <w:proofErr w:type="gramEnd"/>
-            <w:r>
-              <w:t xml:space="preserve"> and smartphone</w:t>
+              <w:t>Website is responsive – displayed well on PC, laptop, tablet and smartphone</w:t>
             </w:r>
           </w:p>
           <w:p/>
@@ -9187,15 +8840,7 @@
           </w:tcPr>
           <w:p>
             <w:r>
-              <w:t xml:space="preserve">Page is displayed as planned, everything is </w:t>
-            </w:r>
-            <w:proofErr w:type="gramStart"/>
-            <w:r>
-              <w:t>visible</w:t>
-            </w:r>
-            <w:proofErr w:type="gramEnd"/>
-            <w:r>
-              <w:t xml:space="preserve"> and structure is correct</w:t>
+              <w:t>Page is displayed as planned, everything is visible and structure is correct</w:t>
             </w:r>
           </w:p>
         </w:tc>
@@ -9227,15 +8872,7 @@
           </w:tcPr>
           <w:p>
             <w:r>
-              <w:t xml:space="preserve">Website is responsive – displayed well on PC, laptop, </w:t>
-            </w:r>
-            <w:proofErr w:type="gramStart"/>
-            <w:r>
-              <w:t>tablet</w:t>
-            </w:r>
-            <w:proofErr w:type="gramEnd"/>
-            <w:r>
-              <w:t xml:space="preserve"> and smartphone</w:t>
+              <w:t>Website is responsive – displayed well on PC, laptop, tablet and smartphone</w:t>
             </w:r>
           </w:p>
           <w:p/>
@@ -9266,15 +8903,7 @@
           </w:tcPr>
           <w:p>
             <w:r>
-              <w:t xml:space="preserve">Page is displayed as planned, everything is </w:t>
-            </w:r>
-            <w:proofErr w:type="gramStart"/>
-            <w:r>
-              <w:t>visible</w:t>
-            </w:r>
-            <w:proofErr w:type="gramEnd"/>
-            <w:r>
-              <w:t xml:space="preserve"> and structure is correct</w:t>
+              <w:t>Page is displayed as planned, everything is visible and structure is correct</w:t>
             </w:r>
           </w:p>
         </w:tc>
@@ -9306,15 +8935,7 @@
           </w:tcPr>
           <w:p>
             <w:r>
-              <w:t xml:space="preserve">Website is responsive – displayed well on PC, laptop, </w:t>
-            </w:r>
-            <w:proofErr w:type="gramStart"/>
-            <w:r>
-              <w:t>tablet</w:t>
-            </w:r>
-            <w:proofErr w:type="gramEnd"/>
-            <w:r>
-              <w:t xml:space="preserve"> and smartphone</w:t>
+              <w:t>Website is responsive – displayed well on PC, laptop, tablet and smartphone</w:t>
             </w:r>
           </w:p>
           <w:p/>
@@ -9345,15 +8966,7 @@
           </w:tcPr>
           <w:p>
             <w:r>
-              <w:t xml:space="preserve">Page is displayed as planned, everything is </w:t>
-            </w:r>
-            <w:proofErr w:type="gramStart"/>
-            <w:r>
-              <w:t>visible</w:t>
-            </w:r>
-            <w:proofErr w:type="gramEnd"/>
-            <w:r>
-              <w:t xml:space="preserve"> and structure is correct</w:t>
+              <w:t>Page is displayed as planned, everything is visible and structure is correct</w:t>
             </w:r>
           </w:p>
         </w:tc>
@@ -11258,27 +10871,10 @@
     </w:p>
     <w:p>
       <w:r>
-        <w:t>[1] QA Document SE.QA.0</w:t>
-      </w:r>
-      <w:r>
-        <w:t>2</w:t>
-      </w:r>
-      <w:r>
-        <w:t xml:space="preserve"> - </w:t>
-      </w:r>
-      <w:r>
-        <w:t>Document</w:t>
-      </w:r>
-      <w:r>
-        <w:t xml:space="preserve"> Standards</w:t>
-      </w:r>
-    </w:p>
-    <w:p>
-      <w:r>
         <w:t>[</w:t>
       </w:r>
       <w:r>
-        <w:t>2</w:t>
+        <w:t>1</w:t>
       </w:r>
       <w:r>
         <w:t xml:space="preserve">] QA Document Requirements Specification for </w:t>
@@ -11291,16 +10887,10 @@
     </w:p>
     <w:p>
       <w:r>
-        <w:t>[1] QA Document SE.QA.0</w:t>
-      </w:r>
-      <w:r>
-        <w:t>2</w:t>
-      </w:r>
-      <w:r>
-        <w:t xml:space="preserve"> - </w:t>
-      </w:r>
-      <w:r>
-        <w:t>Test Procedure Standards</w:t>
+        <w:t>[2] QA Document SE.GP02.UISPEC – User Interface Specificatio</w:t>
+      </w:r>
+      <w:r>
+        <w:t>n</w:t>
       </w:r>
     </w:p>
     <w:p>
@@ -11466,6 +11056,7 @@
             <w:tcW w:w="864" w:type="dxa"/>
             <w:tcBorders>
               <w:top w:val="nil"/>
+              <w:bottom w:val="single" w:sz="4" w:space="0" w:color="auto"/>
             </w:tcBorders>
           </w:tcPr>
           <w:p>
@@ -11479,6 +11070,7 @@
             <w:tcW w:w="1008" w:type="dxa"/>
             <w:tcBorders>
               <w:top w:val="nil"/>
+              <w:bottom w:val="single" w:sz="4" w:space="0" w:color="auto"/>
             </w:tcBorders>
           </w:tcPr>
           <w:p>
@@ -11492,6 +11084,7 @@
             <w:tcW w:w="1193" w:type="dxa"/>
             <w:tcBorders>
               <w:top w:val="nil"/>
+              <w:bottom w:val="single" w:sz="4" w:space="0" w:color="auto"/>
             </w:tcBorders>
           </w:tcPr>
           <w:p>
@@ -11517,6 +11110,7 @@
             <w:tcW w:w="3969" w:type="dxa"/>
             <w:tcBorders>
               <w:top w:val="nil"/>
+              <w:bottom w:val="single" w:sz="4" w:space="0" w:color="auto"/>
             </w:tcBorders>
           </w:tcPr>
           <w:p>
@@ -11530,11 +11124,90 @@
             <w:tcW w:w="1318" w:type="dxa"/>
             <w:tcBorders>
               <w:top w:val="nil"/>
+              <w:bottom w:val="single" w:sz="4" w:space="0" w:color="auto"/>
             </w:tcBorders>
           </w:tcPr>
           <w:p>
             <w:r>
               <w:t>Rat24</w:t>
+            </w:r>
+          </w:p>
+        </w:tc>
+      </w:tr>
+      <w:tr>
+        <w:trPr>
+          <w:jc w:val="center"/>
+        </w:trPr>
+        <w:tc>
+          <w:tcPr>
+            <w:tcW w:w="864" w:type="dxa"/>
+            <w:tcBorders>
+              <w:top w:val="single" w:sz="4" w:space="0" w:color="auto"/>
+              <w:bottom w:val="single" w:sz="12" w:space="0" w:color="000000"/>
+            </w:tcBorders>
+          </w:tcPr>
+          <w:p>
+            <w:r>
+              <w:t>1.1</w:t>
+            </w:r>
+          </w:p>
+        </w:tc>
+        <w:tc>
+          <w:tcPr>
+            <w:tcW w:w="1008" w:type="dxa"/>
+            <w:tcBorders>
+              <w:top w:val="single" w:sz="4" w:space="0" w:color="auto"/>
+              <w:bottom w:val="single" w:sz="12" w:space="0" w:color="000000"/>
+            </w:tcBorders>
+          </w:tcPr>
+          <w:p>
+            <w:r>
+              <w:t>#7</w:t>
+            </w:r>
+          </w:p>
+        </w:tc>
+        <w:tc>
+          <w:tcPr>
+            <w:tcW w:w="1193" w:type="dxa"/>
+            <w:tcBorders>
+              <w:top w:val="single" w:sz="4" w:space="0" w:color="auto"/>
+              <w:bottom w:val="single" w:sz="12" w:space="0" w:color="000000"/>
+            </w:tcBorders>
+          </w:tcPr>
+          <w:p>
+            <w:r>
+              <w:t>28/03/2022</w:t>
+            </w:r>
+          </w:p>
+        </w:tc>
+        <w:tc>
+          <w:tcPr>
+            <w:tcW w:w="3969" w:type="dxa"/>
+            <w:tcBorders>
+              <w:top w:val="single" w:sz="4" w:space="0" w:color="auto"/>
+              <w:bottom w:val="single" w:sz="12" w:space="0" w:color="000000"/>
+            </w:tcBorders>
+          </w:tcPr>
+          <w:p>
+            <w:r>
+              <w:t>Use 2022 for the copyright, Fixed document header</w:t>
+            </w:r>
+            <w:r>
+              <w:t>, fixed references</w:t>
+            </w:r>
+          </w:p>
+        </w:tc>
+        <w:tc>
+          <w:tcPr>
+            <w:tcW w:w="1318" w:type="dxa"/>
+            <w:tcBorders>
+              <w:top w:val="single" w:sz="4" w:space="0" w:color="auto"/>
+              <w:bottom w:val="single" w:sz="12" w:space="0" w:color="000000"/>
+            </w:tcBorders>
+          </w:tcPr>
+          <w:p>
+            <w:r>
+              <w:t>Olh20</w:t>
             </w:r>
           </w:p>
         </w:tc>
@@ -11728,7 +11401,7 @@
       <w:sdtEndPr/>
       <w:sdtContent>
         <w:r>
-          <w:t>Word Template</w:t>
+          <w:t>Test Specification</w:t>
         </w:r>
       </w:sdtContent>
     </w:sdt>
@@ -11745,7 +11418,7 @@
       <w:sdtEndPr/>
       <w:sdtContent>
         <w:r>
-          <w:t>1.0</w:t>
+          <w:t>1.1</w:t>
         </w:r>
       </w:sdtContent>
     </w:sdt>
@@ -14198,14 +13871,14 @@
   </w:font>
   <w:font w:name="Times">
     <w:panose1 w:val="02020603050405020304"/>
-    <w:charset w:val="EE"/>
+    <w:charset w:val="00"/>
     <w:family w:val="roman"/>
     <w:pitch w:val="variable"/>
     <w:sig w:usb0="E0002EFF" w:usb1="C000785B" w:usb2="00000009" w:usb3="00000000" w:csb0="000001FF" w:csb1="00000000"/>
   </w:font>
   <w:font w:name="Tahoma">
     <w:panose1 w:val="020B0604030504040204"/>
-    <w:charset w:val="EE"/>
+    <w:charset w:val="00"/>
     <w:family w:val="swiss"/>
     <w:pitch w:val="variable"/>
     <w:sig w:usb0="E1002EFF" w:usb1="C000605B" w:usb2="00000029" w:usb3="00000000" w:csb0="000101FF" w:csb1="00000000"/>
@@ -14252,6 +13925,7 @@
   <w:rsids>
     <w:rsidRoot w:val="001E1E35"/>
     <w:rsid w:val="00104DC9"/>
+    <w:rsid w:val="001976C0"/>
     <w:rsid w:val="001E1E35"/>
     <w:rsid w:val="003F1B52"/>
     <w:rsid w:val="004364A5"/>
@@ -14259,6 +13933,9 @@
     <w:rsid w:val="006C4C8C"/>
     <w:rsid w:val="00920980"/>
     <w:rsid w:val="009A3546"/>
+    <w:rsid w:val="009E5824"/>
+    <w:rsid w:val="00CA4782"/>
+    <w:rsid w:val="00D829F6"/>
   </w:rsids>
   <m:mathPr>
     <m:mathFont m:val="Cambria Math"/>

</xml_diff>